<commit_message>
Added drag_drop feedbacks / edited xml templates
</commit_message>
<xml_diff>
--- a/scripts/MCQ123001.docx
+++ b/scripts/MCQ123001.docx
@@ -202,8 +202,10 @@
           <w:lang w:val="en-US"/>
         </w:rPr>
       </w:pPr>
-      <w:r>
-        <w:rPr>
+      <w:bookmarkStart w:id="1" w:name="_GoBack"/>
+      <w:r>
+        <w:rPr>
+          <w:b/>
           <w:lang w:val="en-US"/>
         </w:rPr>
         <w:t>Which teams of experts</w:t>
@@ -212,7 +214,14 @@
         <w:rPr>
           <w:lang w:val="en-US"/>
         </w:rPr>
-        <w:t xml:space="preserve"> do you think</w:t>
+        <w:t xml:space="preserve"> </w:t>
+      </w:r>
+      <w:bookmarkEnd w:id="1"/>
+      <w:r>
+        <w:rPr>
+          <w:lang w:val="en-US"/>
+        </w:rPr>
+        <w:t>do you think</w:t>
       </w:r>
       <w:r>
         <w:rPr>
@@ -910,8 +919,6 @@
         </w:rPr>
         <w:t>PARTIAL AUDIO FEEDBACK</w:t>
       </w:r>
-      <w:bookmarkStart w:id="1" w:name="_GoBack"/>
-      <w:bookmarkEnd w:id="1"/>
     </w:p>
     <w:p>
       <w:pPr>
@@ -1153,27 +1160,14 @@
     <w:pPr>
       <w:pStyle w:val="BW-footer"/>
     </w:pPr>
-    <w:r>
-      <w:fldChar w:fldCharType="begin"/>
-    </w:r>
-    <w:r>
-      <w:instrText xml:space="preserve"> FILENAME  \* Lower  \* MERGEFORMAT </w:instrText>
-    </w:r>
-    <w:r>
-      <w:fldChar w:fldCharType="separate"/>
-    </w:r>
-    <w:r>
-      <w:rPr>
-        <w:noProof/>
-      </w:rPr>
-      <w:t>boe858_data_protection_script_v2_2.docx</w:t>
-    </w:r>
-    <w:r>
-      <w:rPr>
-        <w:noProof/>
-      </w:rPr>
-      <w:fldChar w:fldCharType="end"/>
-    </w:r>
+    <w:fldSimple w:instr=" FILENAME  \* Lower  \* MERGEFORMAT ">
+      <w:r>
+        <w:rPr>
+          <w:noProof/>
+        </w:rPr>
+        <w:t>boe858_data_protection_script_v2_2.docx</w:t>
+      </w:r>
+    </w:fldSimple>
     <w:r>
       <w:tab/>
     </w:r>
@@ -1216,27 +1210,14 @@
     <w:r>
       <w:t xml:space="preserve"> of </w:t>
     </w:r>
-    <w:r>
-      <w:fldChar w:fldCharType="begin"/>
-    </w:r>
-    <w:r>
-      <w:instrText xml:space="preserve"> NUMPAGES  </w:instrText>
-    </w:r>
-    <w:r>
-      <w:fldChar w:fldCharType="separate"/>
-    </w:r>
-    <w:r>
-      <w:rPr>
-        <w:noProof/>
-      </w:rPr>
-      <w:t>1</w:t>
-    </w:r>
-    <w:r>
-      <w:rPr>
-        <w:noProof/>
-      </w:rPr>
-      <w:fldChar w:fldCharType="end"/>
-    </w:r>
+    <w:fldSimple w:instr=" NUMPAGES  ">
+      <w:r>
+        <w:rPr>
+          <w:noProof/>
+        </w:rPr>
+        <w:t>1</w:t>
+      </w:r>
+    </w:fldSimple>
   </w:p>
   <w:p>
     <w:pPr>
@@ -3282,6 +3263,21 @@
 </file>
 
 <file path=customXml/item1.xml><?xml version="1.0" encoding="utf-8"?>
+<?mso-contentType ?>
+<FormTemplates xmlns="http://schemas.microsoft.com/sharepoint/v3/contenttype/forms">
+  <Display>DocumentLibraryForm</Display>
+  <Edit>DocumentLibraryForm</Edit>
+  <New>DocumentLibraryForm</New>
+</FormTemplates>
+</file>
+
+<file path=customXml/item2.xml><?xml version="1.0" encoding="utf-8"?>
+<p:properties xmlns:p="http://schemas.microsoft.com/office/2006/metadata/properties" xmlns:xsi="http://www.w3.org/2001/XMLSchema-instance" xmlns:pc="http://schemas.microsoft.com/office/infopath/2007/PartnerControls">
+  <documentManagement/>
+</p:properties>
+</file>
+
+<file path=customXml/item3.xml><?xml version="1.0" encoding="utf-8"?>
 <ct:contentTypeSchema xmlns:ct="http://schemas.microsoft.com/office/2006/metadata/contentType" xmlns:ma="http://schemas.microsoft.com/office/2006/metadata/properties/metaAttributes" ct:_="" ma:_="" ma:contentTypeName="Document" ma:contentTypeID="0x0101006CBC04D4AC4221499EC7023D2F7FD6FD" ma:contentTypeVersion="" ma:contentTypeDescription="Create a new document." ma:contentTypeScope="" ma:versionID="f87fe140ace47ca5bef59f028a210fd1">
   <xsd:schema xmlns:xsd="http://www.w3.org/2001/XMLSchema" xmlns:xs="http://www.w3.org/2001/XMLSchema" xmlns:p="http://schemas.microsoft.com/office/2006/metadata/properties" targetNamespace="http://schemas.microsoft.com/office/2006/metadata/properties" ma:root="true" ma:fieldsID="f3e687d5f98ee29b9cfcc2ff24550dc4">
     <xsd:element name="properties">
@@ -3395,26 +3391,28 @@
 </ct:contentTypeSchema>
 </file>
 
-<file path=customXml/item2.xml><?xml version="1.0" encoding="utf-8"?>
-<p:properties xmlns:p="http://schemas.microsoft.com/office/2006/metadata/properties" xmlns:xsi="http://www.w3.org/2001/XMLSchema-instance" xmlns:pc="http://schemas.microsoft.com/office/infopath/2007/PartnerControls">
-  <documentManagement/>
-</p:properties>
-</file>
-
-<file path=customXml/item3.xml><?xml version="1.0" encoding="utf-8"?>
-<?mso-contentType ?>
-<FormTemplates xmlns="http://schemas.microsoft.com/sharepoint/v3/contenttype/forms">
-  <Display>DocumentLibraryForm</Display>
-  <Edit>DocumentLibraryForm</Edit>
-  <New>DocumentLibraryForm</New>
-</FormTemplates>
-</file>
-
 <file path=customXml/item4.xml><?xml version="1.0" encoding="utf-8"?>
 <b:Sources xmlns:b="http://schemas.openxmlformats.org/officeDocument/2006/bibliography" xmlns="http://schemas.openxmlformats.org/officeDocument/2006/bibliography" SelectedStyle="\APA.XSL" StyleName="APA"/>
 </file>
 
 <file path=customXml/itemProps1.xml><?xml version="1.0" encoding="utf-8"?>
+<ds:datastoreItem xmlns:ds="http://schemas.openxmlformats.org/officeDocument/2006/customXml" ds:itemID="{FDA2BBB7-7885-460F-A766-4C7F8B0BECAB}">
+  <ds:schemaRefs>
+    <ds:schemaRef ds:uri="http://schemas.microsoft.com/sharepoint/v3/contenttype/forms"/>
+  </ds:schemaRefs>
+</ds:datastoreItem>
+</file>
+
+<file path=customXml/itemProps2.xml><?xml version="1.0" encoding="utf-8"?>
+<ds:datastoreItem xmlns:ds="http://schemas.openxmlformats.org/officeDocument/2006/customXml" ds:itemID="{0FFC96C3-2CAC-4590-8B36-795C4146F37F}">
+  <ds:schemaRefs>
+    <ds:schemaRef ds:uri="http://schemas.microsoft.com/office/2006/metadata/properties"/>
+    <ds:schemaRef ds:uri="http://schemas.microsoft.com/office/infopath/2007/PartnerControls"/>
+  </ds:schemaRefs>
+</ds:datastoreItem>
+</file>
+
+<file path=customXml/itemProps3.xml><?xml version="1.0" encoding="utf-8"?>
 <ds:datastoreItem xmlns:ds="http://schemas.openxmlformats.org/officeDocument/2006/customXml" ds:itemID="{5CD17AAC-7C85-46CE-AE26-E2A2B88CE575}">
   <ds:schemaRefs>
     <ds:schemaRef ds:uri="http://schemas.microsoft.com/office/2006/metadata/contentType"/>
@@ -3430,25 +3428,8 @@
 </ds:datastoreItem>
 </file>
 
-<file path=customXml/itemProps2.xml><?xml version="1.0" encoding="utf-8"?>
-<ds:datastoreItem xmlns:ds="http://schemas.openxmlformats.org/officeDocument/2006/customXml" ds:itemID="{0FFC96C3-2CAC-4590-8B36-795C4146F37F}">
-  <ds:schemaRefs>
-    <ds:schemaRef ds:uri="http://schemas.microsoft.com/office/2006/metadata/properties"/>
-    <ds:schemaRef ds:uri="http://schemas.microsoft.com/office/infopath/2007/PartnerControls"/>
-  </ds:schemaRefs>
-</ds:datastoreItem>
-</file>
-
-<file path=customXml/itemProps3.xml><?xml version="1.0" encoding="utf-8"?>
-<ds:datastoreItem xmlns:ds="http://schemas.openxmlformats.org/officeDocument/2006/customXml" ds:itemID="{FDA2BBB7-7885-460F-A766-4C7F8B0BECAB}">
-  <ds:schemaRefs>
-    <ds:schemaRef ds:uri="http://schemas.microsoft.com/sharepoint/v3/contenttype/forms"/>
-  </ds:schemaRefs>
-</ds:datastoreItem>
-</file>
-
 <file path=customXml/itemProps4.xml><?xml version="1.0" encoding="utf-8"?>
-<ds:datastoreItem xmlns:ds="http://schemas.openxmlformats.org/officeDocument/2006/customXml" ds:itemID="{F9C4E428-CD3E-426B-982E-41CA344956B5}">
+<ds:datastoreItem xmlns:ds="http://schemas.openxmlformats.org/officeDocument/2006/customXml" ds:itemID="{ECFF3EA7-A18A-48AA-88C3-14563FBDEB6B}">
   <ds:schemaRefs>
     <ds:schemaRef ds:uri="http://schemas.openxmlformats.org/officeDocument/2006/bibliography"/>
   </ds:schemaRefs>

</xml_diff>